<commit_message>
Update Monitair Software Build Guide.docx
</commit_message>
<xml_diff>
--- a/monitair/documents/Monitair Software Build Guide.docx
+++ b/monitair/documents/Monitair Software Build Guide.docx
@@ -297,6 +297,37 @@
         <w:pStyle w:val="Heading1"/>
       </w:pPr>
       <w:r>
+        <w:t>Software Serial Ports</w:t>
+      </w:r>
+    </w:p>
+    <w:p>
+      <w:r>
+        <w:t xml:space="preserve">The </w:t>
+      </w:r>
+      <w:proofErr w:type="spellStart"/>
+      <w:r>
+        <w:t>Monitair</w:t>
+      </w:r>
+      <w:proofErr w:type="spellEnd"/>
+      <w:r>
+        <w:t xml:space="preserve"> software uses a customised version of the </w:t>
+      </w:r>
+      <w:proofErr w:type="spellStart"/>
+      <w:r>
+        <w:t>SoftwareSerial</w:t>
+      </w:r>
+      <w:proofErr w:type="spellEnd"/>
+      <w:r>
+        <w:t xml:space="preserve"> library. This has been optimised for the use of slow baud rates (&lt;9600). This library is included as part of the distribution. </w:t>
+      </w:r>
+      <w:bookmarkStart w:id="0" w:name="_GoBack"/>
+      <w:bookmarkEnd w:id="0"/>
+    </w:p>
+    <w:p>
+      <w:pPr>
+        <w:pStyle w:val="Heading1"/>
+      </w:pPr>
+      <w:r>
         <w:t>Work in progress</w:t>
       </w:r>
     </w:p>
@@ -338,6 +369,7 @@
         </w:numPr>
       </w:pPr>
       <w:r>
+        <w:lastRenderedPageBreak/>
         <w:t xml:space="preserve">The </w:t>
       </w:r>
       <w:proofErr w:type="spellStart"/>
@@ -373,8 +405,6 @@
         <w:br/>
         <w:t>March 2019</w:t>
       </w:r>
-      <w:bookmarkStart w:id="0" w:name="_GoBack"/>
-      <w:bookmarkEnd w:id="0"/>
     </w:p>
     <w:sectPr>
       <w:pgSz w:w="11906" w:h="16838"/>
@@ -746,6 +776,7 @@
     <w:lsdException w:name="HTML Sample" w:semiHidden="1" w:unhideWhenUsed="1"/>
     <w:lsdException w:name="HTML Typewriter" w:semiHidden="1" w:unhideWhenUsed="1"/>
     <w:lsdException w:name="HTML Variable" w:semiHidden="1" w:unhideWhenUsed="1"/>
+    <w:lsdException w:name="Normal Table" w:semiHidden="1" w:unhideWhenUsed="1"/>
     <w:lsdException w:name="annotation subject" w:semiHidden="1" w:unhideWhenUsed="1"/>
     <w:lsdException w:name="No List" w:semiHidden="1" w:unhideWhenUsed="1"/>
     <w:lsdException w:name="Outline List 1" w:semiHidden="1" w:unhideWhenUsed="1"/>
@@ -792,8 +823,10 @@
     <w:lsdException w:name="Table Subtle 2" w:semiHidden="1" w:unhideWhenUsed="1"/>
     <w:lsdException w:name="Table Web 1" w:semiHidden="1" w:unhideWhenUsed="1"/>
     <w:lsdException w:name="Table Web 2" w:semiHidden="1" w:unhideWhenUsed="1"/>
+    <w:lsdException w:name="Table Web 3" w:semiHidden="1" w:unhideWhenUsed="1"/>
     <w:lsdException w:name="Balloon Text" w:semiHidden="1" w:unhideWhenUsed="1"/>
     <w:lsdException w:name="Table Grid" w:uiPriority="39"/>
+    <w:lsdException w:name="Table Theme" w:semiHidden="1" w:unhideWhenUsed="1"/>
     <w:lsdException w:name="Placeholder Text" w:semiHidden="1"/>
     <w:lsdException w:name="No Spacing" w:uiPriority="1" w:qFormat="1"/>
     <w:lsdException w:name="Light Shading" w:uiPriority="60"/>

</xml_diff>